<commit_message>
updated string encoding to null-terminated utf8
</commit_message>
<xml_diff>
--- a/xml/Spezifikation BEX v1.docx
+++ b/xml/Spezifikation BEX v1.docx
@@ -9,8 +9,6 @@
           <w:noProof/>
         </w:rPr>
       </w:pPr>
-      <w:bookmarkStart w:id="0" w:name="_GoBack"/>
-      <w:bookmarkEnd w:id="0"/>
       <w:r>
         <w:rPr>
           <w:noProof/>
@@ -2575,7 +2573,19 @@
               <w:rPr>
                 <w:noProof/>
               </w:rPr>
-              <w:t xml:space="preserve">UTF-8-kodierten </w:t>
+              <w:t>UTF-8-kodierten</w:t>
+            </w:r>
+            <w:r>
+              <w:rPr>
+                <w:noProof/>
+              </w:rPr>
+              <w:t xml:space="preserve"> und nullterminierten</w:t>
+            </w:r>
+            <w:r>
+              <w:rPr>
+                <w:noProof/>
+              </w:rPr>
+              <w:t xml:space="preserve"> </w:t>
             </w:r>
             <w:r>
               <w:rPr>
@@ -3245,7 +3255,7 @@
     </w:tbl>
     <w:p>
       <w:pPr>
-        <w:pStyle w:val="berschrift1"/>
+        <w:jc w:val="both"/>
         <w:rPr>
           <w:noProof/>
         </w:rPr>
@@ -4967,7 +4977,7 @@
     </w:tbl>
     <w:p>
       <w:pPr>
-        <w:pStyle w:val="berschrift1"/>
+        <w:jc w:val="both"/>
         <w:rPr>
           <w:noProof/>
         </w:rPr>
@@ -5327,7 +5337,15 @@
         <w:rPr>
           <w:noProof/>
         </w:rPr>
-        <w:t>Datenstruktur: ElemGroupNode</w:t>
+        <w:t>Datenstr</w:t>
+      </w:r>
+      <w:bookmarkStart w:id="0" w:name="_GoBack"/>
+      <w:bookmarkEnd w:id="0"/>
+      <w:r>
+        <w:rPr>
+          <w:noProof/>
+        </w:rPr>
+        <w:t>uktur: ElemGroupNode</w:t>
       </w:r>
     </w:p>
     <w:p>
@@ -6442,14 +6460,27 @@
         <w:tab w:val="center" w:pos="7083"/>
       </w:tabs>
     </w:pPr>
-    <w:fldSimple w:instr=" FILENAME   \* MERGEFORMAT ">
-      <w:r>
-        <w:rPr>
-          <w:noProof/>
-        </w:rPr>
-        <w:t>Spezifikation BEX v1.docx</w:t>
-      </w:r>
-    </w:fldSimple>
+    <w:r>
+      <w:fldChar w:fldCharType="begin"/>
+    </w:r>
+    <w:r>
+      <w:instrText xml:space="preserve"> FILENAME   \* MERGEFORMAT </w:instrText>
+    </w:r>
+    <w:r>
+      <w:fldChar w:fldCharType="separate"/>
+    </w:r>
+    <w:r>
+      <w:rPr>
+        <w:noProof/>
+      </w:rPr>
+      <w:t>Spezifikation BEX v1.docx</w:t>
+    </w:r>
+    <w:r>
+      <w:rPr>
+        <w:noProof/>
+      </w:rPr>
+      <w:fldChar w:fldCharType="end"/>
+    </w:r>
     <w:r>
       <w:tab/>
     </w:r>
@@ -6984,7 +7015,6 @@
       <w:spacing w:after="0" w:line="240" w:lineRule="auto"/>
     </w:pPr>
     <w:tblPr>
-      <w:tblInd w:w="0" w:type="dxa"/>
       <w:tblBorders>
         <w:top w:val="single" w:sz="4" w:space="0" w:color="auto"/>
         <w:left w:val="single" w:sz="4" w:space="0" w:color="auto"/>
@@ -6993,12 +7023,6 @@
         <w:insideH w:val="single" w:sz="4" w:space="0" w:color="auto"/>
         <w:insideV w:val="single" w:sz="4" w:space="0" w:color="auto"/>
       </w:tblBorders>
-      <w:tblCellMar>
-        <w:top w:w="0" w:type="dxa"/>
-        <w:left w:w="108" w:type="dxa"/>
-        <w:bottom w:w="0" w:type="dxa"/>
-        <w:right w:w="108" w:type="dxa"/>
-      </w:tblCellMar>
     </w:tblPr>
   </w:style>
   <w:style w:type="character" w:customStyle="1" w:styleId="berschrift1Zchn">
@@ -7400,19 +7424,12 @@
     <w:tblPr>
       <w:tblStyleRowBandSize w:val="1"/>
       <w:tblStyleColBandSize w:val="1"/>
-      <w:tblInd w:w="0" w:type="dxa"/>
       <w:tblBorders>
         <w:top w:val="single" w:sz="8" w:space="0" w:color="DDDDDD" w:themeColor="accent1"/>
         <w:left w:val="single" w:sz="8" w:space="0" w:color="DDDDDD" w:themeColor="accent1"/>
         <w:bottom w:val="single" w:sz="8" w:space="0" w:color="DDDDDD" w:themeColor="accent1"/>
         <w:right w:val="single" w:sz="8" w:space="0" w:color="DDDDDD" w:themeColor="accent1"/>
       </w:tblBorders>
-      <w:tblCellMar>
-        <w:top w:w="0" w:type="dxa"/>
-        <w:left w:w="108" w:type="dxa"/>
-        <w:bottom w:w="0" w:type="dxa"/>
-        <w:right w:w="108" w:type="dxa"/>
-      </w:tblCellMar>
     </w:tblPr>
     <w:tblStylePr w:type="firstRow">
       <w:pPr>
@@ -7632,7 +7649,6 @@
     <w:tblPr>
       <w:tblStyleRowBandSize w:val="1"/>
       <w:tblStyleColBandSize w:val="1"/>
-      <w:tblInd w:w="0" w:type="dxa"/>
       <w:tblBorders>
         <w:top w:val="single" w:sz="8" w:space="0" w:color="404040" w:themeColor="text1" w:themeTint="BF"/>
         <w:left w:val="single" w:sz="8" w:space="0" w:color="404040" w:themeColor="text1" w:themeTint="BF"/>
@@ -7640,12 +7656,6 @@
         <w:right w:val="single" w:sz="8" w:space="0" w:color="404040" w:themeColor="text1" w:themeTint="BF"/>
         <w:insideH w:val="single" w:sz="8" w:space="0" w:color="404040" w:themeColor="text1" w:themeTint="BF"/>
       </w:tblBorders>
-      <w:tblCellMar>
-        <w:top w:w="0" w:type="dxa"/>
-        <w:left w:w="108" w:type="dxa"/>
-        <w:bottom w:w="0" w:type="dxa"/>
-        <w:right w:w="108" w:type="dxa"/>
-      </w:tblCellMar>
     </w:tblPr>
     <w:tblStylePr w:type="firstRow">
       <w:pPr>
@@ -7738,19 +7748,12 @@
     <w:tblPr>
       <w:tblStyleRowBandSize w:val="1"/>
       <w:tblStyleColBandSize w:val="1"/>
-      <w:tblInd w:w="0" w:type="dxa"/>
       <w:tblBorders>
         <w:top w:val="single" w:sz="8" w:space="0" w:color="808080" w:themeColor="accent4"/>
         <w:left w:val="single" w:sz="8" w:space="0" w:color="808080" w:themeColor="accent4"/>
         <w:bottom w:val="single" w:sz="8" w:space="0" w:color="808080" w:themeColor="accent4"/>
         <w:right w:val="single" w:sz="8" w:space="0" w:color="808080" w:themeColor="accent4"/>
       </w:tblBorders>
-      <w:tblCellMar>
-        <w:top w:w="0" w:type="dxa"/>
-        <w:left w:w="108" w:type="dxa"/>
-        <w:bottom w:w="0" w:type="dxa"/>
-        <w:right w:w="108" w:type="dxa"/>
-      </w:tblCellMar>
     </w:tblPr>
     <w:tblStylePr w:type="firstRow">
       <w:pPr>
@@ -7830,7 +7833,6 @@
     <w:tblPr>
       <w:tblStyleRowBandSize w:val="1"/>
       <w:tblStyleColBandSize w:val="1"/>
-      <w:tblInd w:w="0" w:type="dxa"/>
       <w:tblBorders>
         <w:top w:val="single" w:sz="8" w:space="0" w:color="C5C5C5" w:themeColor="accent2" w:themeTint="BF"/>
         <w:left w:val="single" w:sz="8" w:space="0" w:color="C5C5C5" w:themeColor="accent2" w:themeTint="BF"/>
@@ -7838,12 +7840,6 @@
         <w:right w:val="single" w:sz="8" w:space="0" w:color="C5C5C5" w:themeColor="accent2" w:themeTint="BF"/>
         <w:insideH w:val="single" w:sz="8" w:space="0" w:color="C5C5C5" w:themeColor="accent2" w:themeTint="BF"/>
       </w:tblBorders>
-      <w:tblCellMar>
-        <w:top w:w="0" w:type="dxa"/>
-        <w:left w:w="108" w:type="dxa"/>
-        <w:bottom w:w="0" w:type="dxa"/>
-        <w:right w:w="108" w:type="dxa"/>
-      </w:tblCellMar>
     </w:tblPr>
     <w:tblStylePr w:type="firstRow">
       <w:pPr>
@@ -7936,19 +7932,12 @@
     <w:tblPr>
       <w:tblStyleRowBandSize w:val="1"/>
       <w:tblStyleColBandSize w:val="1"/>
-      <w:tblInd w:w="0" w:type="dxa"/>
       <w:tblBorders>
         <w:top w:val="single" w:sz="8" w:space="0" w:color="B2B2B2" w:themeColor="accent2"/>
         <w:left w:val="single" w:sz="8" w:space="0" w:color="B2B2B2" w:themeColor="accent2"/>
         <w:bottom w:val="single" w:sz="8" w:space="0" w:color="B2B2B2" w:themeColor="accent2"/>
         <w:right w:val="single" w:sz="8" w:space="0" w:color="B2B2B2" w:themeColor="accent2"/>
       </w:tblBorders>
-      <w:tblCellMar>
-        <w:top w:w="0" w:type="dxa"/>
-        <w:left w:w="108" w:type="dxa"/>
-        <w:bottom w:w="0" w:type="dxa"/>
-        <w:right w:w="108" w:type="dxa"/>
-      </w:tblCellMar>
     </w:tblPr>
     <w:tblStylePr w:type="firstRow">
       <w:pPr>
@@ -8470,7 +8459,6 @@
       <w:spacing w:after="0" w:line="240" w:lineRule="auto"/>
     </w:pPr>
     <w:tblPr>
-      <w:tblInd w:w="0" w:type="dxa"/>
       <w:tblBorders>
         <w:top w:val="single" w:sz="4" w:space="0" w:color="auto"/>
         <w:left w:val="single" w:sz="4" w:space="0" w:color="auto"/>
@@ -8479,12 +8467,6 @@
         <w:insideH w:val="single" w:sz="4" w:space="0" w:color="auto"/>
         <w:insideV w:val="single" w:sz="4" w:space="0" w:color="auto"/>
       </w:tblBorders>
-      <w:tblCellMar>
-        <w:top w:w="0" w:type="dxa"/>
-        <w:left w:w="108" w:type="dxa"/>
-        <w:bottom w:w="0" w:type="dxa"/>
-        <w:right w:w="108" w:type="dxa"/>
-      </w:tblCellMar>
     </w:tblPr>
   </w:style>
   <w:style w:type="character" w:customStyle="1" w:styleId="berschrift1Zchn">
@@ -8886,19 +8868,12 @@
     <w:tblPr>
       <w:tblStyleRowBandSize w:val="1"/>
       <w:tblStyleColBandSize w:val="1"/>
-      <w:tblInd w:w="0" w:type="dxa"/>
       <w:tblBorders>
         <w:top w:val="single" w:sz="8" w:space="0" w:color="DDDDDD" w:themeColor="accent1"/>
         <w:left w:val="single" w:sz="8" w:space="0" w:color="DDDDDD" w:themeColor="accent1"/>
         <w:bottom w:val="single" w:sz="8" w:space="0" w:color="DDDDDD" w:themeColor="accent1"/>
         <w:right w:val="single" w:sz="8" w:space="0" w:color="DDDDDD" w:themeColor="accent1"/>
       </w:tblBorders>
-      <w:tblCellMar>
-        <w:top w:w="0" w:type="dxa"/>
-        <w:left w:w="108" w:type="dxa"/>
-        <w:bottom w:w="0" w:type="dxa"/>
-        <w:right w:w="108" w:type="dxa"/>
-      </w:tblCellMar>
     </w:tblPr>
     <w:tblStylePr w:type="firstRow">
       <w:pPr>
@@ -9118,7 +9093,6 @@
     <w:tblPr>
       <w:tblStyleRowBandSize w:val="1"/>
       <w:tblStyleColBandSize w:val="1"/>
-      <w:tblInd w:w="0" w:type="dxa"/>
       <w:tblBorders>
         <w:top w:val="single" w:sz="8" w:space="0" w:color="404040" w:themeColor="text1" w:themeTint="BF"/>
         <w:left w:val="single" w:sz="8" w:space="0" w:color="404040" w:themeColor="text1" w:themeTint="BF"/>
@@ -9126,12 +9100,6 @@
         <w:right w:val="single" w:sz="8" w:space="0" w:color="404040" w:themeColor="text1" w:themeTint="BF"/>
         <w:insideH w:val="single" w:sz="8" w:space="0" w:color="404040" w:themeColor="text1" w:themeTint="BF"/>
       </w:tblBorders>
-      <w:tblCellMar>
-        <w:top w:w="0" w:type="dxa"/>
-        <w:left w:w="108" w:type="dxa"/>
-        <w:bottom w:w="0" w:type="dxa"/>
-        <w:right w:w="108" w:type="dxa"/>
-      </w:tblCellMar>
     </w:tblPr>
     <w:tblStylePr w:type="firstRow">
       <w:pPr>
@@ -9224,19 +9192,12 @@
     <w:tblPr>
       <w:tblStyleRowBandSize w:val="1"/>
       <w:tblStyleColBandSize w:val="1"/>
-      <w:tblInd w:w="0" w:type="dxa"/>
       <w:tblBorders>
         <w:top w:val="single" w:sz="8" w:space="0" w:color="808080" w:themeColor="accent4"/>
         <w:left w:val="single" w:sz="8" w:space="0" w:color="808080" w:themeColor="accent4"/>
         <w:bottom w:val="single" w:sz="8" w:space="0" w:color="808080" w:themeColor="accent4"/>
         <w:right w:val="single" w:sz="8" w:space="0" w:color="808080" w:themeColor="accent4"/>
       </w:tblBorders>
-      <w:tblCellMar>
-        <w:top w:w="0" w:type="dxa"/>
-        <w:left w:w="108" w:type="dxa"/>
-        <w:bottom w:w="0" w:type="dxa"/>
-        <w:right w:w="108" w:type="dxa"/>
-      </w:tblCellMar>
     </w:tblPr>
     <w:tblStylePr w:type="firstRow">
       <w:pPr>
@@ -9316,7 +9277,6 @@
     <w:tblPr>
       <w:tblStyleRowBandSize w:val="1"/>
       <w:tblStyleColBandSize w:val="1"/>
-      <w:tblInd w:w="0" w:type="dxa"/>
       <w:tblBorders>
         <w:top w:val="single" w:sz="8" w:space="0" w:color="C5C5C5" w:themeColor="accent2" w:themeTint="BF"/>
         <w:left w:val="single" w:sz="8" w:space="0" w:color="C5C5C5" w:themeColor="accent2" w:themeTint="BF"/>
@@ -9324,12 +9284,6 @@
         <w:right w:val="single" w:sz="8" w:space="0" w:color="C5C5C5" w:themeColor="accent2" w:themeTint="BF"/>
         <w:insideH w:val="single" w:sz="8" w:space="0" w:color="C5C5C5" w:themeColor="accent2" w:themeTint="BF"/>
       </w:tblBorders>
-      <w:tblCellMar>
-        <w:top w:w="0" w:type="dxa"/>
-        <w:left w:w="108" w:type="dxa"/>
-        <w:bottom w:w="0" w:type="dxa"/>
-        <w:right w:w="108" w:type="dxa"/>
-      </w:tblCellMar>
     </w:tblPr>
     <w:tblStylePr w:type="firstRow">
       <w:pPr>
@@ -9422,19 +9376,12 @@
     <w:tblPr>
       <w:tblStyleRowBandSize w:val="1"/>
       <w:tblStyleColBandSize w:val="1"/>
-      <w:tblInd w:w="0" w:type="dxa"/>
       <w:tblBorders>
         <w:top w:val="single" w:sz="8" w:space="0" w:color="B2B2B2" w:themeColor="accent2"/>
         <w:left w:val="single" w:sz="8" w:space="0" w:color="B2B2B2" w:themeColor="accent2"/>
         <w:bottom w:val="single" w:sz="8" w:space="0" w:color="B2B2B2" w:themeColor="accent2"/>
         <w:right w:val="single" w:sz="8" w:space="0" w:color="B2B2B2" w:themeColor="accent2"/>
       </w:tblBorders>
-      <w:tblCellMar>
-        <w:top w:w="0" w:type="dxa"/>
-        <w:left w:w="108" w:type="dxa"/>
-        <w:bottom w:w="0" w:type="dxa"/>
-        <w:right w:w="108" w:type="dxa"/>
-      </w:tblCellMar>
     </w:tblPr>
     <w:tblStylePr w:type="firstRow">
       <w:pPr>
@@ -9850,7 +9797,7 @@
 </file>
 
 <file path=customXml/itemProps1.xml><?xml version="1.0" encoding="utf-8"?>
-<ds:datastoreItem xmlns:ds="http://schemas.openxmlformats.org/officeDocument/2006/customXml" ds:itemID="{B826E8F2-885A-456E-9063-66ACFBEC22E4}">
+<ds:datastoreItem xmlns:ds="http://schemas.openxmlformats.org/officeDocument/2006/customXml" ds:itemID="{BF695E87-2511-4ADF-BFCA-174D90DBB20A}">
   <ds:schemaRefs>
     <ds:schemaRef ds:uri="http://schemas.openxmlformats.org/officeDocument/2006/bibliography"/>
   </ds:schemaRefs>

</xml_diff>